<commit_message>
Add: tutorial video was embedded into the project
* created, edited and uploaded the video
</commit_message>
<xml_diff>
--- a/REPORT.docx
+++ b/REPORT.docx
@@ -10,6 +10,7 @@
           <w:docPartUnique/>
         </w:docPartObj>
       </w:sdtPr>
+      <w:sdtEndPr/>
       <w:sdtContent>
         <w:p>
           <w:r>
@@ -375,6 +376,7 @@
                                   <w:dataBinding w:prefixMappings="xmlns:ns0='http://schemas.microsoft.com/office/2006/coverPageProps' " w:xpath="/ns0:CoverPageProperties[1]/ns0:Abstract[1]" w:storeItemID="{55AF091B-3C7A-41E3-B477-F2FDAA23CFDA}"/>
                                   <w:text w:multiLine="1"/>
                                 </w:sdtPr>
+                                <w:sdtEndPr/>
                                 <w:sdtContent>
                                   <w:p>
                                     <w:pPr>
@@ -484,6 +486,7 @@
                             <w:dataBinding w:prefixMappings="xmlns:ns0='http://schemas.microsoft.com/office/2006/coverPageProps' " w:xpath="/ns0:CoverPageProperties[1]/ns0:Abstract[1]" w:storeItemID="{55AF091B-3C7A-41E3-B477-F2FDAA23CFDA}"/>
                             <w:text w:multiLine="1"/>
                           </w:sdtPr>
+                          <w:sdtEndPr/>
                           <w:sdtContent>
                             <w:p>
                               <w:pPr>
@@ -657,6 +660,7 @@
                                   <w:dataBinding w:prefixMappings="xmlns:ns0='http://purl.org/dc/elements/1.1/' xmlns:ns1='http://schemas.openxmlformats.org/package/2006/metadata/core-properties' " w:xpath="/ns1:coreProperties[1]/ns0:subject[1]" w:storeItemID="{6C3C8BC8-F283-45AE-878A-BAB7291924A1}"/>
                                   <w:text/>
                                 </w:sdtPr>
+                                <w:sdtEndPr/>
                                 <w:sdtContent>
                                   <w:p>
                                     <w:pPr>
@@ -758,6 +762,7 @@
                             <w:dataBinding w:prefixMappings="xmlns:ns0='http://purl.org/dc/elements/1.1/' xmlns:ns1='http://schemas.openxmlformats.org/package/2006/metadata/core-properties' " w:xpath="/ns1:coreProperties[1]/ns0:subject[1]" w:storeItemID="{6C3C8BC8-F283-45AE-878A-BAB7291924A1}"/>
                             <w:text/>
                           </w:sdtPr>
+                          <w:sdtEndPr/>
                           <w:sdtContent>
                             <w:p>
                               <w:pPr>
@@ -798,6 +803,13 @@
     </w:sdt>
     <w:sdt>
       <w:sdtPr>
+        <w:rPr>
+          <w:rFonts w:eastAsia="Times New Roman" w:cs="Times New Roman"/>
+          <w:color w:val="auto"/>
+          <w:sz w:val="22"/>
+          <w:szCs w:val="22"/>
+          <w:lang w:val="en-GB" w:eastAsia="en-GB"/>
+        </w:rPr>
         <w:id w:val="-706489021"/>
         <w:docPartObj>
           <w:docPartGallery w:val="Table of Contents"/>
@@ -806,14 +818,9 @@
       </w:sdtPr>
       <w:sdtEndPr>
         <w:rPr>
-          <w:rFonts w:eastAsia="Times New Roman" w:cs="Times New Roman"/>
           <w:b/>
           <w:bCs/>
           <w:noProof/>
-          <w:color w:val="auto"/>
-          <w:sz w:val="22"/>
-          <w:szCs w:val="22"/>
-          <w:lang w:val="en-GB" w:eastAsia="en-GB"/>
         </w:rPr>
       </w:sdtEndPr>
       <w:sdtContent>
@@ -1416,6 +1423,7 @@
           <w:id w:val="1439404201"/>
           <w:citation/>
         </w:sdtPr>
+        <w:sdtEndPr/>
         <w:sdtContent>
           <w:r>
             <w:rPr>
@@ -1542,6 +1550,7 @@
           <w:id w:val="1387984140"/>
           <w:citation/>
         </w:sdtPr>
+        <w:sdtEndPr/>
         <w:sdtContent>
           <w:r>
             <w:rPr>
@@ -1605,6 +1614,7 @@
           <w:id w:val="-211653420"/>
           <w:citation/>
         </w:sdtPr>
+        <w:sdtEndPr/>
         <w:sdtContent>
           <w:r>
             <w:rPr>
@@ -1684,6 +1694,7 @@
           <w:id w:val="2114552372"/>
           <w:citation/>
         </w:sdtPr>
+        <w:sdtEndPr/>
         <w:sdtContent>
           <w:r>
             <w:rPr>
@@ -1784,6 +1795,7 @@
           <w:id w:val="-1474515519"/>
           <w:citation/>
         </w:sdtPr>
+        <w:sdtEndPr/>
         <w:sdtContent>
           <w:r>
             <w:rPr>
@@ -1898,6 +1910,7 @@
           <w:id w:val="-1548673722"/>
           <w:citation/>
         </w:sdtPr>
+        <w:sdtEndPr/>
         <w:sdtContent>
           <w:r>
             <w:rPr>
@@ -1977,6 +1990,7 @@
           <w:id w:val="-107977026"/>
           <w:citation/>
         </w:sdtPr>
+        <w:sdtEndPr/>
         <w:sdtContent>
           <w:r>
             <w:rPr>
@@ -2028,7 +2042,19 @@
         <w:rPr>
           <w:iCs/>
         </w:rPr>
-        <w:t xml:space="preserve"> regardless to the resolution. This solution would have gone beyond the scope of a simple game framework and was therefor omitted. </w:t>
+        <w:t xml:space="preserve"> regardless to the resolution. This solution would have gone beyond the scope of a simple game framework and was </w:t>
+      </w:r>
+      <w:r>
+        <w:rPr>
+          <w:iCs/>
+        </w:rPr>
+        <w:t>therefore</w:t>
+      </w:r>
+      <w:r>
+        <w:rPr>
+          <w:iCs/>
+        </w:rPr>
+        <w:t xml:space="preserve"> omitted. </w:t>
       </w:r>
     </w:p>
     <w:p>
@@ -2431,6 +2457,7 @@
           <w:id w:val="397173685"/>
           <w:citation/>
         </w:sdtPr>
+        <w:sdtEndPr/>
         <w:sdtContent>
           <w:r>
             <w:rPr>
@@ -2531,6 +2558,7 @@
           <w:id w:val="710230739"/>
           <w:citation/>
         </w:sdtPr>
+        <w:sdtEndPr/>
         <w:sdtContent>
           <w:r>
             <w:rPr>
@@ -2586,7 +2614,19 @@
           <w:iCs/>
         </w:rPr>
         <w:lastRenderedPageBreak/>
-        <w:t>Most of the game engine relevant functions are in the “GameView” class. This is bad programming style but had to be done, since the focus of this project was android application development. All game objects inherit from the “GameObject” class with all the essential attributes and methods included.</w:t>
+        <w:t>Most of the game engine relevant functions are in the “GameView” class. This is bad programming style but had to be done, since the focus of this project was android application development. All game objects</w:t>
+      </w:r>
+      <w:r>
+        <w:rPr>
+          <w:iCs/>
+        </w:rPr>
+        <w:t xml:space="preserve"> need to</w:t>
+      </w:r>
+      <w:r>
+        <w:rPr>
+          <w:iCs/>
+        </w:rPr>
+        <w:t xml:space="preserve"> inherit from the “GameObject” class with all the essential attributes and methods included.</w:t>
       </w:r>
       <w:r>
         <w:rPr>
@@ -2600,6 +2640,124 @@
         </w:rPr>
         <w:t>The collisions between objects will be calculated by creating a rectangle around the game graphic and then checking for intersection between the rectangles.</w:t>
       </w:r>
+      <w:r>
+        <w:rPr>
+          <w:iCs/>
+        </w:rPr>
+        <w:t xml:space="preserve"> </w:t>
+      </w:r>
+      <w:r>
+        <w:rPr>
+          <w:iCs/>
+        </w:rPr>
+        <w:t xml:space="preserve">This kind of collision detection is </w:t>
+      </w:r>
+      <w:r>
+        <w:rPr>
+          <w:iCs/>
+        </w:rPr>
+        <w:t xml:space="preserve">a </w:t>
+      </w:r>
+      <w:r>
+        <w:rPr>
+          <w:iCs/>
+        </w:rPr>
+        <w:t>very expensive</w:t>
+      </w:r>
+      <w:r>
+        <w:rPr>
+          <w:iCs/>
+        </w:rPr>
+        <w:t xml:space="preserve"> process</w:t>
+      </w:r>
+      <w:r>
+        <w:rPr>
+          <w:iCs/>
+        </w:rPr>
+        <w:t xml:space="preserve"> for the device</w:t>
+      </w:r>
+      <w:r>
+        <w:rPr>
+          <w:iCs/>
+        </w:rPr>
+        <w:t xml:space="preserve"> but can be used to simplify the </w:t>
+      </w:r>
+      <w:r>
+        <w:rPr>
+          <w:iCs/>
+        </w:rPr>
+        <w:t>application</w:t>
+      </w:r>
+      <w:r>
+        <w:rPr>
+          <w:iCs/>
+        </w:rPr>
+        <w:t xml:space="preserve"> as there are not more than 6 enemy ships on screen at the same time</w:t>
+      </w:r>
+      <w:r>
+        <w:rPr>
+          <w:iCs/>
+        </w:rPr>
+        <w:t xml:space="preserve"> </w:t>
+      </w:r>
+      <w:sdt>
+        <w:sdtPr>
+          <w:rPr>
+            <w:iCs/>
+          </w:rPr>
+          <w:id w:val="-746343942"/>
+          <w:citation/>
+        </w:sdtPr>
+        <w:sdtContent>
+          <w:r>
+            <w:rPr>
+              <w:iCs/>
+            </w:rPr>
+            <w:fldChar w:fldCharType="begin"/>
+          </w:r>
+          <w:r>
+            <w:rPr>
+              <w:iCs/>
+              <w:lang w:val="de-DE"/>
+            </w:rPr>
+            <w:instrText xml:space="preserve"> CITATION Hor15 \l 1031 </w:instrText>
+          </w:r>
+          <w:r>
+            <w:rPr>
+              <w:iCs/>
+            </w:rPr>
+            <w:fldChar w:fldCharType="separate"/>
+          </w:r>
+          <w:r>
+            <w:rPr>
+              <w:noProof/>
+              <w:lang w:val="de-DE"/>
+            </w:rPr>
+            <w:t>(Horton, 2015)</w:t>
+          </w:r>
+          <w:r>
+            <w:rPr>
+              <w:iCs/>
+            </w:rPr>
+            <w:fldChar w:fldCharType="end"/>
+          </w:r>
+        </w:sdtContent>
+      </w:sdt>
+      <w:r>
+        <w:rPr>
+          <w:iCs/>
+        </w:rPr>
+        <w:t>.</w:t>
+      </w:r>
+    </w:p>
+    <w:p>
+      <w:pPr>
+        <w:spacing w:before="100" w:beforeAutospacing="1" w:after="100" w:afterAutospacing="1" w:line="240" w:lineRule="auto"/>
+        <w:jc w:val="both"/>
+        <w:rPr>
+          <w:iCs/>
+        </w:rPr>
+      </w:pPr>
     </w:p>
     <w:p>
       <w:pPr>
@@ -2666,42 +2824,40 @@
       <w:r>
         <w:t xml:space="preserve">Figure </w:t>
       </w:r>
-      <w:r>
-        <w:fldChar w:fldCharType="begin"/>
-      </w:r>
-      <w:r>
-        <w:instrText xml:space="preserve"> SEQ Figure \* ARABIC </w:instrText>
-      </w:r>
-      <w:r>
-        <w:fldChar w:fldCharType="separate"/>
-      </w:r>
-      <w:r>
-        <w:rPr>
-          <w:noProof/>
-        </w:rPr>
-        <w:t>1</w:t>
-      </w:r>
-      <w:r>
-        <w:fldChar w:fldCharType="end"/>
-      </w:r>
+      <w:fldSimple w:instr=" SEQ Figure \* ARABIC ">
+        <w:r>
+          <w:rPr>
+            <w:noProof/>
+          </w:rPr>
+          <w:t>1</w:t>
+        </w:r>
+      </w:fldSimple>
       <w:r>
         <w:t>: Chart representing the flow</w:t>
       </w:r>
       <w:bookmarkEnd w:id="2"/>
     </w:p>
     <w:p>
-      <w:pPr>
-        <w:spacing w:after="200" w:line="276" w:lineRule="auto"/>
-        <w:jc w:val="both"/>
-      </w:pPr>
-    </w:p>
-    <w:p>
-      <w:pPr>
-        <w:spacing w:after="200" w:line="276" w:lineRule="auto"/>
-        <w:jc w:val="both"/>
-      </w:pPr>
-      <w:r>
+      <w:r>
+        <w:br w:type="page"/>
+      </w:r>
+    </w:p>
+    <w:p>
+      <w:pPr>
+        <w:rPr>
+          <w:i/>
+          <w:iCs/>
+          <w:color w:val="44546A" w:themeColor="text2"/>
+          <w:sz w:val="18"/>
+          <w:szCs w:val="18"/>
+        </w:rPr>
+      </w:pPr>
+      <w:r>
+        <w:lastRenderedPageBreak/>
         <w:t>Testing</w:t>
+      </w:r>
+      <w:r>
+        <w:t xml:space="preserve"> design</w:t>
       </w:r>
     </w:p>
     <w:p>
@@ -2771,11 +2927,7 @@
         <w:t>immediately,</w:t>
       </w:r>
       <w:r>
-        <w:t xml:space="preserve"> and the instance needs to be instantiated without </w:t>
-      </w:r>
-      <w:r>
-        <w:lastRenderedPageBreak/>
-        <w:t xml:space="preserve">issues and graphic errors. Sound and music should be playing correspondingly. The player’s ship has to </w:t>
+        <w:t xml:space="preserve"> and the instance needs to be instantiated without issues and graphic errors. Sound and music should be playing correspondingly. The player’s ship has to </w:t>
       </w:r>
       <w:r>
         <w:t>move according to the input.</w:t>
@@ -2895,27 +3047,157 @@
       </w:r>
       <w:bookmarkEnd w:id="3"/>
     </w:p>
+    <w:p/>
+    <w:p>
+      <w:r>
+        <w:t xml:space="preserve">The application consists of different activities. Each activity implements </w:t>
+      </w:r>
+      <w:r>
+        <w:t>the “onPause” and “onStart” android methods to make sure that the application behaves properly</w:t>
+      </w:r>
+      <w:r>
+        <w:t xml:space="preserve">. </w:t>
+      </w:r>
+      <w:r>
+        <w:t>Furthermore, all buttons in the activities manually implement the listeners for clicking events and change of focus to provide the desired result. Hence, each button’s colour change</w:t>
+      </w:r>
+      <w:r>
+        <w:t xml:space="preserve">s when </w:t>
+      </w:r>
+      <w:r>
+        <w:t>focused on</w:t>
+      </w:r>
+      <w:r>
+        <w:t xml:space="preserve"> through</w:t>
+      </w:r>
+      <w:r>
+        <w:t xml:space="preserve"> a game-pad</w:t>
+      </w:r>
+      <w:r>
+        <w:t>.</w:t>
+      </w:r>
+    </w:p>
+    <w:p>
+      <w:r>
+        <w:t xml:space="preserve">See below for </w:t>
+      </w:r>
+      <w:r>
+        <w:t xml:space="preserve">each </w:t>
+      </w:r>
+      <w:r>
+        <w:t>activity’s</w:t>
+      </w:r>
+      <w:bookmarkStart w:id="4" w:name="_GoBack"/>
+      <w:bookmarkEnd w:id="4"/>
+      <w:r>
+        <w:t xml:space="preserve"> individual implementation.</w:t>
+      </w:r>
+      <w:r>
+        <w:t xml:space="preserve"> </w:t>
+      </w:r>
+    </w:p>
+    <w:p>
+      <w:r>
+        <w:t>Main activity:</w:t>
+      </w:r>
+    </w:p>
+    <w:p>
+      <w:r>
+        <w:t xml:space="preserve">The main activity </w:t>
+      </w:r>
+      <w:r>
+        <w:t>has four buttons and provides the user access to the other features. The Layout consists of a linear layout inside a relative layout and with all the elements inside that linear layout. Each element has a specific layout weight and hence scales accordingly with the screen device.</w:t>
+      </w:r>
+      <w:r>
+        <w:t xml:space="preserve"> </w:t>
+      </w:r>
+    </w:p>
+    <w:p/>
+    <w:p>
+      <w:r>
+        <w:t>Option activity:</w:t>
+      </w:r>
+    </w:p>
+    <w:p/>
+    <w:p>
+      <w:r>
+        <w:t>Bluetooth activity:</w:t>
+      </w:r>
+    </w:p>
+    <w:p/>
+    <w:p>
+      <w:r>
+        <w:t>Game activity:</w:t>
+      </w:r>
+    </w:p>
+    <w:p/>
+    <w:p>
+      <w:r>
+        <w:t>High-score activity:</w:t>
+      </w:r>
+    </w:p>
+    <w:p/>
+    <w:p>
+      <w:r>
+        <w:t>Database:</w:t>
+      </w:r>
+    </w:p>
+    <w:p/>
+    <w:p>
+      <w:r>
+        <w:t>Utilities:</w:t>
+      </w:r>
+    </w:p>
+    <w:p/>
+    <w:p>
+      <w:r>
+        <w:t>Game</w:t>
+      </w:r>
+      <w:r>
+        <w:t xml:space="preserve"> o</w:t>
+      </w:r>
+      <w:r>
+        <w:t>bjects:</w:t>
+      </w:r>
+    </w:p>
+    <w:p/>
+    <w:p/>
+    <w:p/>
+    <w:p>
+      <w:pPr>
+        <w:pStyle w:val="ListParagraph"/>
+        <w:numPr>
+          <w:ilvl w:val="1"/>
+          <w:numId w:val="7"/>
+        </w:numPr>
+        <w:spacing w:after="200" w:line="276" w:lineRule="auto"/>
+        <w:jc w:val="both"/>
+      </w:pPr>
+      <w:r>
+        <w:t xml:space="preserve">You are required to describe your implementation.  To do this, short listings of code can be included within this section but the code must be fully described and you must justify why it should be discussed.  The description must detail the features and </w:t>
+      </w:r>
+      <w:r>
+        <w:lastRenderedPageBreak/>
+        <w:t xml:space="preserve">complexity that you encountered when writing the code (for example what problems you encountered and how you solved them).  </w:t>
+      </w:r>
+    </w:p>
+    <w:p/>
+    <w:p/>
     <w:p>
       <w:r>
         <w:br w:type="page"/>
       </w:r>
     </w:p>
     <w:p>
-      <w:r>
-        <w:lastRenderedPageBreak/>
-        <w:br w:type="page"/>
-      </w:r>
-    </w:p>
-    <w:p>
       <w:pPr>
         <w:pStyle w:val="Heading1"/>
       </w:pPr>
-      <w:bookmarkStart w:id="4" w:name="_Toc508234564"/>
+      <w:bookmarkStart w:id="5" w:name="_Toc508234564"/>
       <w:r>
         <w:lastRenderedPageBreak/>
         <w:t>Testing:</w:t>
       </w:r>
-      <w:bookmarkEnd w:id="4"/>
+      <w:bookmarkEnd w:id="5"/>
     </w:p>
     <w:p>
       <w:pPr>
@@ -2934,35 +3216,34 @@
       <w:pPr>
         <w:pStyle w:val="Heading1"/>
       </w:pPr>
-      <w:bookmarkStart w:id="5" w:name="_Toc508234565"/>
+      <w:bookmarkStart w:id="6" w:name="_Toc508234565"/>
       <w:r>
         <w:lastRenderedPageBreak/>
         <w:t>Critique:</w:t>
       </w:r>
-      <w:bookmarkEnd w:id="5"/>
+      <w:bookmarkEnd w:id="6"/>
     </w:p>
     <w:p>
       <w:r>
         <w:br w:type="page"/>
       </w:r>
     </w:p>
-    <w:bookmarkStart w:id="6" w:name="_Toc508234566" w:displacedByCustomXml="next"/>
+    <w:bookmarkStart w:id="7" w:name="_Toc508234566" w:displacedByCustomXml="next"/>
     <w:sdt>
       <w:sdtPr>
+        <w:rPr>
+          <w:rFonts w:eastAsia="Times New Roman" w:cs="Times New Roman"/>
+          <w:color w:val="auto"/>
+          <w:sz w:val="22"/>
+          <w:szCs w:val="22"/>
+        </w:rPr>
         <w:id w:val="-1671937617"/>
         <w:docPartObj>
           <w:docPartGallery w:val="Bibliographies"/>
           <w:docPartUnique/>
         </w:docPartObj>
       </w:sdtPr>
-      <w:sdtEndPr>
-        <w:rPr>
-          <w:rFonts w:eastAsia="Times New Roman" w:cs="Times New Roman"/>
-          <w:color w:val="auto"/>
-          <w:sz w:val="22"/>
-          <w:szCs w:val="22"/>
-        </w:rPr>
-      </w:sdtEndPr>
+      <w:sdtEndPr/>
       <w:sdtContent>
         <w:p>
           <w:pPr>
@@ -2971,8 +3252,6 @@
           <w:r>
             <w:t>References</w:t>
           </w:r>
-          <w:bookmarkStart w:id="7" w:name="_GoBack"/>
-          <w:bookmarkEnd w:id="6"/>
           <w:bookmarkEnd w:id="7"/>
         </w:p>
         <w:sdt>
@@ -2980,6 +3259,7 @@
             <w:id w:val="-573587230"/>
             <w:bibliography/>
           </w:sdtPr>
+          <w:sdtEndPr/>
           <w:sdtContent>
             <w:p>
               <w:pPr>
@@ -6508,7 +6788,7 @@
 </file>
 
 <file path=customXml/itemProps2.xml><?xml version="1.0" encoding="utf-8"?>
-<ds:datastoreItem xmlns:ds="http://schemas.openxmlformats.org/officeDocument/2006/customXml" ds:itemID="{3D11C4A5-4617-4F60-A80C-116AFE4803A3}">
+<ds:datastoreItem xmlns:ds="http://schemas.openxmlformats.org/officeDocument/2006/customXml" ds:itemID="{11F7DFA8-07EF-4A78-98A7-AE4881B55FAC}">
   <ds:schemaRefs>
     <ds:schemaRef ds:uri="http://schemas.openxmlformats.org/officeDocument/2006/bibliography"/>
   </ds:schemaRefs>

</xml_diff>

<commit_message>
Add: Implementation report, Add: Code comments, Add: Full java code
</commit_message>
<xml_diff>
--- a/REPORT.docx
+++ b/REPORT.docx
@@ -265,7 +265,7 @@
                   </wp:anchor>
                 </w:drawing>
               </mc:Choice>
-              <mc:Fallback>
+              <mc:Fallback xmlns="">
                 <w:pict>
                   <v:group w14:anchorId="5578ECA0" id="Group 149" o:spid="_x0000_s1026" style="position:absolute;margin-left:0;margin-top:0;width:8in;height:95.7pt;z-index:251662336;mso-width-percent:941;mso-height-percent:121;mso-top-percent:23;mso-position-horizontal:center;mso-position-horizontal-relative:page;mso-position-vertical-relative:page;mso-width-percent:941;mso-height-percent:121;mso-top-percent:23" coordorigin="" coordsize="73152,12161" o:gfxdata="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">
                     <v:shape id="Rectangle 51" o:spid="_x0000_s1027" style="position:absolute;width:73152;height:11303;visibility:visible;mso-wrap-style:square;v-text-anchor:middle" coordsize="7312660,1129665" o:gfxdata="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" path="m,l7312660,r,1129665l3619500,733425,,1091565,,xe" fillcolor="#4472c4 [3204]" stroked="f" strokeweight="1pt">
@@ -2708,6 +2708,7 @@
           <w:id w:val="-746343942"/>
           <w:citation/>
         </w:sdtPr>
+        <w:sdtEndPr/>
         <w:sdtContent>
           <w:r>
             <w:rPr>
@@ -2824,23 +2825,31 @@
       <w:r>
         <w:t xml:space="preserve">Figure </w:t>
       </w:r>
-      <w:fldSimple w:instr=" SEQ Figure \* ARABIC ">
-        <w:r>
-          <w:rPr>
-            <w:noProof/>
-          </w:rPr>
-          <w:t>1</w:t>
-        </w:r>
-      </w:fldSimple>
+      <w:r>
+        <w:fldChar w:fldCharType="begin"/>
+      </w:r>
+      <w:r>
+        <w:instrText xml:space="preserve"> SEQ Figure \* ARABIC </w:instrText>
+      </w:r>
+      <w:r>
+        <w:fldChar w:fldCharType="separate"/>
+      </w:r>
+      <w:r>
+        <w:rPr>
+          <w:noProof/>
+        </w:rPr>
+        <w:t>1</w:t>
+      </w:r>
+      <w:r>
+        <w:rPr>
+          <w:noProof/>
+        </w:rPr>
+        <w:fldChar w:fldCharType="end"/>
+      </w:r>
       <w:r>
         <w:t>: Chart representing the flow</w:t>
       </w:r>
       <w:bookmarkEnd w:id="2"/>
-    </w:p>
-    <w:p>
-      <w:r>
-        <w:br w:type="page"/>
-      </w:r>
     </w:p>
     <w:p>
       <w:pPr>
@@ -2853,8 +2862,10 @@
         </w:rPr>
       </w:pPr>
       <w:r>
-        <w:lastRenderedPageBreak/>
-        <w:t>Testing</w:t>
+        <w:t>T</w:t>
+      </w:r>
+      <w:r>
+        <w:t>esting</w:t>
       </w:r>
       <w:r>
         <w:t xml:space="preserve"> design</w:t>
@@ -2894,6 +2905,22 @@
       </w:r>
       <w:r>
         <w:t xml:space="preserve"> tested on different screen resolutions using the emulators provided by the android studio IDE.</w:t>
+      </w:r>
+    </w:p>
+    <w:p/>
+    <w:p>
+      <w:r>
+        <w:br w:type="page"/>
+      </w:r>
+    </w:p>
+    <w:p>
+      <w:pPr>
+        <w:spacing w:after="200" w:line="276" w:lineRule="auto"/>
+        <w:jc w:val="both"/>
+      </w:pPr>
+      <w:r>
+        <w:lastRenderedPageBreak/>
+        <w:t xml:space="preserve">Essential test cases: </w:t>
       </w:r>
     </w:p>
     <w:p>
@@ -2927,7 +2954,13 @@
         <w:t>immediately,</w:t>
       </w:r>
       <w:r>
-        <w:t xml:space="preserve"> and the instance needs to be instantiated without issues and graphic errors. Sound and music should be playing correspondingly. The player’s ship has to </w:t>
+        <w:t xml:space="preserve"> and the instance needs to be instantiated without issues and graphic errors. Sound and music should be playing correspondingly. The player’s ship </w:t>
+      </w:r>
+      <w:r>
+        <w:t>must</w:t>
+      </w:r>
+      <w:r>
+        <w:t xml:space="preserve"> </w:t>
       </w:r>
       <w:r>
         <w:t>move according to the input.</w:t>
@@ -3076,28 +3109,69 @@
       <w:r>
         <w:t>.</w:t>
       </w:r>
-    </w:p>
-    <w:p>
-      <w:r>
+      <w:r>
+        <w:t xml:space="preserve"> Moreover, all activities make use of the sound manager’s singleton pattern to play or pause the sound effects including the ambient music.</w:t>
+      </w:r>
+      <w:r>
+        <w:t xml:space="preserve"> </w:t>
+      </w:r>
+      <w:r>
+        <w:t xml:space="preserve">Other common factors through them include the use of the same orientation and themes in the android manifest. </w:t>
+      </w:r>
+    </w:p>
+    <w:p>
+      <w:pPr>
+        <w:rPr>
+          <w:sz w:val="24"/>
+          <w:u w:val="single"/>
+        </w:rPr>
+      </w:pPr>
+      <w:r>
+        <w:rPr>
+          <w:sz w:val="24"/>
+          <w:u w:val="single"/>
+        </w:rPr>
         <w:t xml:space="preserve">See below for </w:t>
       </w:r>
       <w:r>
+        <w:rPr>
+          <w:sz w:val="24"/>
+          <w:u w:val="single"/>
+        </w:rPr>
         <w:t xml:space="preserve">each </w:t>
       </w:r>
       <w:r>
+        <w:rPr>
+          <w:sz w:val="24"/>
+          <w:u w:val="single"/>
+        </w:rPr>
         <w:t>activity’s</w:t>
       </w:r>
-      <w:bookmarkStart w:id="4" w:name="_GoBack"/>
-      <w:bookmarkEnd w:id="4"/>
-      <w:r>
+      <w:r>
+        <w:rPr>
+          <w:sz w:val="24"/>
+          <w:u w:val="single"/>
+        </w:rPr>
         <w:t xml:space="preserve"> individual implementation.</w:t>
       </w:r>
       <w:r>
+        <w:rPr>
+          <w:sz w:val="24"/>
+          <w:u w:val="single"/>
+        </w:rPr>
         <w:t xml:space="preserve"> </w:t>
       </w:r>
     </w:p>
     <w:p>
-      <w:r>
+      <w:pPr>
+        <w:rPr>
+          <w:u w:val="single"/>
+        </w:rPr>
+      </w:pPr>
+      <w:r>
+        <w:rPr>
+          <w:u w:val="single"/>
+        </w:rPr>
         <w:t>Main activity:</w:t>
       </w:r>
     </w:p>
@@ -3106,83 +3180,522 @@
         <w:t xml:space="preserve">The main activity </w:t>
       </w:r>
       <w:r>
-        <w:t>has four buttons and provides the user access to the other features. The Layout consists of a linear layout inside a relative layout and with all the elements inside that linear layout. Each element has a specific layout weight and hence scales accordingly with the screen device.</w:t>
+        <w:t xml:space="preserve">has four buttons and provides the user access to the other features. </w:t>
+      </w:r>
+      <w:r>
+        <w:t xml:space="preserve">The title is an image view object. </w:t>
+      </w:r>
+      <w:r>
+        <w:t xml:space="preserve">The Layout consists of a linear layout inside a relative layout and with all the elements </w:t>
+      </w:r>
+      <w:r>
+        <w:t>as child objects</w:t>
+      </w:r>
+      <w:r>
+        <w:t>. Each element has a specific layout weight and hence scales accordingly with the screen device.</w:t>
       </w:r>
       <w:r>
         <w:t xml:space="preserve"> </w:t>
       </w:r>
     </w:p>
-    <w:p/>
-    <w:p>
-      <w:r>
+    <w:p>
+      <w:pPr>
+        <w:rPr>
+          <w:u w:val="single"/>
+        </w:rPr>
+      </w:pPr>
+      <w:r>
+        <w:rPr>
+          <w:u w:val="single"/>
+        </w:rPr>
         <w:t>Option activity:</w:t>
       </w:r>
     </w:p>
-    <w:p/>
-    <w:p>
-      <w:r>
+    <w:p>
+      <w:r>
+        <w:t xml:space="preserve">In this activity the focus lies on the shared preferences and the implementation of the video player. </w:t>
+      </w:r>
+      <w:r>
+        <w:t xml:space="preserve">The class contains two private boolean attributes to represent the use of sound and accelerometer. </w:t>
+      </w:r>
+      <w:r>
+        <w:t>These are loaded at the beginning and saved accordingly upon changes.</w:t>
+      </w:r>
+    </w:p>
+    <w:p>
+      <w:r>
+        <w:t>By loading the mp4 file into the video view object and setting it as the activity’s content</w:t>
+      </w:r>
+      <w:r>
+        <w:t>, one can implement an easy video player. Additionally, if the device has the appropriate android version then the controls are added as well.</w:t>
+      </w:r>
+      <w:r>
+        <w:t xml:space="preserve"> This presented a problem until I figured out that the controls are only available from the SKD version “Lollipop” and above.</w:t>
+      </w:r>
+      <w:r>
+        <w:t xml:space="preserve"> Upon cancelation the option activity is set to its default state.</w:t>
+      </w:r>
+      <w:r>
+        <w:t xml:space="preserve"> </w:t>
+      </w:r>
+    </w:p>
+    <w:p>
+      <w:pPr>
+        <w:rPr>
+          <w:u w:val="single"/>
+        </w:rPr>
+      </w:pPr>
+      <w:r>
+        <w:rPr>
+          <w:u w:val="single"/>
+        </w:rPr>
         <w:t>Bluetooth activity:</w:t>
       </w:r>
     </w:p>
-    <w:p/>
-    <w:p>
-      <w:r>
+    <w:p>
+      <w:r>
+        <w:t xml:space="preserve">This activity was created with the aim to enable Bluetooth, search for pairable devices and pair them. Unfortunately, I was not able to create a connection between the devices and the application and therefor </w:t>
+      </w:r>
+      <w:r>
+        <w:t>the</w:t>
+      </w:r>
+      <w:r>
+        <w:t xml:space="preserve"> part of connectivity</w:t>
+      </w:r>
+      <w:r>
+        <w:t xml:space="preserve"> was omitted </w:t>
+      </w:r>
+      <w:r>
+        <w:t>from</w:t>
+      </w:r>
+      <w:r>
+        <w:t xml:space="preserve"> this project. The </w:t>
+      </w:r>
+      <w:r>
+        <w:t xml:space="preserve">Bluetooth can be enabled and disabled </w:t>
+      </w:r>
+      <w:r>
+        <w:t xml:space="preserve">by sending the corresponding intent and registering a broadcast receiver. The broadcast receiver </w:t>
+      </w:r>
+      <w:r>
+        <w:t>catches</w:t>
+      </w:r>
+      <w:r>
+        <w:t xml:space="preserve"> the different states the Bluetooth adapter is in and depending on the state different code can be executed. </w:t>
+      </w:r>
+    </w:p>
+    <w:p>
+      <w:pPr>
+        <w:rPr>
+          <w:u w:val="single"/>
+        </w:rPr>
+      </w:pPr>
+      <w:r>
+        <w:rPr>
+          <w:u w:val="single"/>
+        </w:rPr>
         <w:t>Game activity:</w:t>
       </w:r>
     </w:p>
-    <w:p/>
-    <w:p>
-      <w:r>
+    <w:p>
+      <w:r>
+        <w:t xml:space="preserve">The game activity has the class “GameView” as the </w:t>
+      </w:r>
+      <w:r>
+        <w:t>content which inherits the “SurfaceView” class.</w:t>
+      </w:r>
+    </w:p>
+    <w:p>
+      <w:r>
+        <w:br w:type="page"/>
+      </w:r>
+      <w:r>
+        <w:lastRenderedPageBreak/>
+        <w:t>This is the reason why some of the input events like generic motion and key events for the controller need to be registered in the activity instead of the view</w:t>
+      </w:r>
+      <w:r>
+        <w:t xml:space="preserve"> since “SurfaceView” would require</w:t>
+      </w:r>
+      <w:r>
+        <w:t xml:space="preserve"> additional complexity</w:t>
+      </w:r>
+      <w:r>
+        <w:t xml:space="preserve"> to provide the </w:t>
+      </w:r>
+      <w:r>
+        <w:t>features</w:t>
+      </w:r>
+      <w:r>
+        <w:t xml:space="preserve">. </w:t>
+      </w:r>
+      <w:r>
+        <w:t xml:space="preserve">After receiving the input </w:t>
+      </w:r>
+      <w:r>
+        <w:t xml:space="preserve">events these are passed down </w:t>
+      </w:r>
+      <w:r>
+        <w:t>its</w:t>
+      </w:r>
+      <w:r>
+        <w:t xml:space="preserve"> the view.</w:t>
+      </w:r>
+      <w:r>
+        <w:t xml:space="preserve"> </w:t>
+      </w:r>
+      <w:r>
+        <w:t xml:space="preserve">The “GameView” class has a main loop that </w:t>
+      </w:r>
+      <w:r>
+        <w:t xml:space="preserve">manages all game objects, their drawing to the canvas and the </w:t>
+      </w:r>
+      <w:r>
+        <w:t>frames per second.</w:t>
+      </w:r>
+      <w:r>
+        <w:t xml:space="preserve"> All kind of input is being handled </w:t>
+      </w:r>
+      <w:r>
+        <w:t>by the “InputController” class</w:t>
+      </w:r>
+      <w:r>
+        <w:t xml:space="preserve"> which has dedicated areas of the screen </w:t>
+      </w:r>
+      <w:r>
+        <w:t xml:space="preserve">for touch input and </w:t>
+      </w:r>
+      <w:r>
+        <w:t xml:space="preserve">matching </w:t>
+      </w:r>
+      <w:r>
+        <w:t>code execution upon use of game controllers.</w:t>
+      </w:r>
+    </w:p>
+    <w:p>
+      <w:pPr>
+        <w:rPr>
+          <w:u w:val="single"/>
+        </w:rPr>
+      </w:pPr>
+      <w:r>
+        <w:rPr>
+          <w:u w:val="single"/>
+        </w:rPr>
         <w:t>High-score activity:</w:t>
       </w:r>
     </w:p>
-    <w:p/>
-    <w:p>
-      <w:r>
+    <w:p>
+      <w:r>
+        <w:t xml:space="preserve">In genal, this class has the connectivity with the database and upon creation will read the data from the database, create text views and </w:t>
+      </w:r>
+      <w:r>
+        <w:t xml:space="preserve">add them to the </w:t>
+      </w:r>
+      <w:r>
+        <w:t>linear layouts in its</w:t>
+      </w:r>
+      <w:r>
+        <w:t xml:space="preserve"> “ScrollView” object</w:t>
+      </w:r>
+      <w:r>
+        <w:t>.</w:t>
+      </w:r>
+      <w:r>
+        <w:t xml:space="preserve"> Using this approach </w:t>
+      </w:r>
+      <w:r>
+        <w:t xml:space="preserve">enables the </w:t>
+      </w:r>
+      <w:r>
+        <w:t>creation</w:t>
+      </w:r>
+      <w:r>
+        <w:t xml:space="preserve"> of datasets</w:t>
+      </w:r>
+      <w:r>
+        <w:t xml:space="preserve"> on the fly</w:t>
+      </w:r>
+      <w:r>
+        <w:t>.</w:t>
+      </w:r>
+      <w:r>
+        <w:t xml:space="preserve"> </w:t>
+      </w:r>
+    </w:p>
+    <w:p>
+      <w:r>
+        <w:t>Moreover,</w:t>
+      </w:r>
+      <w:r>
+        <w:t xml:space="preserve"> </w:t>
+      </w:r>
+      <w:r>
+        <w:t xml:space="preserve">this activity </w:t>
+      </w:r>
+      <w:r>
+        <w:t xml:space="preserve">receives </w:t>
+      </w:r>
+      <w:r>
+        <w:t xml:space="preserve">extra parameters </w:t>
+      </w:r>
+      <w:r>
+        <w:t xml:space="preserve">when called </w:t>
+      </w:r>
+      <w:r>
+        <w:t xml:space="preserve">from </w:t>
+      </w:r>
+      <w:r>
+        <w:t>t</w:t>
+      </w:r>
+      <w:r>
+        <w:t xml:space="preserve">he game activity </w:t>
+      </w:r>
+      <w:r>
+        <w:t>for the scores and will insert them into the database and store the returned long</w:t>
+      </w:r>
+      <w:r>
+        <w:t xml:space="preserve"> for the </w:t>
+      </w:r>
+      <w:r>
+        <w:t xml:space="preserve">id. </w:t>
+      </w:r>
+      <w:r>
+        <w:t>After</w:t>
+      </w:r>
+      <w:r>
+        <w:t>wards</w:t>
+      </w:r>
+      <w:r>
+        <w:t xml:space="preserve"> the database is </w:t>
+      </w:r>
+      <w:r>
+        <w:t>queried</w:t>
+      </w:r>
+      <w:r>
+        <w:t xml:space="preserve"> for the scores in sorted order and retrieves the position of the </w:t>
+      </w:r>
+      <w:r>
+        <w:t>latest insert</w:t>
+      </w:r>
+      <w:r>
+        <w:t xml:space="preserve"> </w:t>
+      </w:r>
+      <w:r>
+        <w:t xml:space="preserve">which stands for the </w:t>
+      </w:r>
+      <w:r>
+        <w:t xml:space="preserve">ranking </w:t>
+      </w:r>
+      <w:r>
+        <w:t>and is displayed to the user through a long toast.</w:t>
+      </w:r>
+    </w:p>
+    <w:p>
+      <w:pPr>
+        <w:rPr>
+          <w:u w:val="single"/>
+        </w:rPr>
+      </w:pPr>
+      <w:r>
+        <w:rPr>
+          <w:u w:val="single"/>
+        </w:rPr>
         <w:t>Database:</w:t>
       </w:r>
     </w:p>
-    <w:p/>
-    <w:p>
-      <w:r>
+    <w:p>
+      <w:r>
+        <w:t xml:space="preserve">A simple SQLite </w:t>
+      </w:r>
+      <w:r>
+        <w:t xml:space="preserve">database has been implemented. </w:t>
+      </w:r>
+      <w:r>
+        <w:t>The “MyDBHelper” class inherits from “</w:t>
+      </w:r>
+      <w:r>
+        <w:t>SQLiteOpenHelper</w:t>
+      </w:r>
+      <w:r>
+        <w:t>”</w:t>
+      </w:r>
+      <w:r>
+        <w:t xml:space="preserve"> </w:t>
+      </w:r>
+      <w:r>
+        <w:t xml:space="preserve">and creates the database table with the </w:t>
+      </w:r>
+      <w:r>
+        <w:t>hard-coded</w:t>
+      </w:r>
+      <w:r>
+        <w:t xml:space="preserve"> </w:t>
+      </w:r>
+      <w:r>
+        <w:t xml:space="preserve">SQL </w:t>
+      </w:r>
+      <w:r>
+        <w:t>“CREATE_TABLE”</w:t>
+      </w:r>
+      <w:r>
+        <w:t xml:space="preserve"> </w:t>
+      </w:r>
+      <w:r>
+        <w:t>statement</w:t>
+      </w:r>
+      <w:r>
+        <w:t>.</w:t>
+      </w:r>
+      <w:r>
+        <w:t xml:space="preserve"> </w:t>
+      </w:r>
+      <w:r>
+        <w:t xml:space="preserve">Besides the create statement only a database name is required </w:t>
+      </w:r>
+      <w:r>
+        <w:t xml:space="preserve">to </w:t>
+      </w:r>
+      <w:r>
+        <w:t>create the database using the android library.</w:t>
+      </w:r>
+      <w:r>
+        <w:t xml:space="preserve"> Inside the “GameDataBase” class the </w:t>
+      </w:r>
+      <w:r>
+        <w:t xml:space="preserve">read and write functions </w:t>
+      </w:r>
+      <w:r>
+        <w:t xml:space="preserve">are defined. Finally, the </w:t>
+      </w:r>
+      <w:r>
+        <w:t>“Constants” class contains all static strings for the database e.g. the name.</w:t>
+      </w:r>
+      <w:r>
+        <w:t xml:space="preserve"> </w:t>
+      </w:r>
+    </w:p>
+    <w:p>
+      <w:pPr>
+        <w:rPr>
+          <w:u w:val="single"/>
+        </w:rPr>
+      </w:pPr>
+      <w:r>
+        <w:rPr>
+          <w:u w:val="single"/>
+        </w:rPr>
         <w:t>Utilities:</w:t>
       </w:r>
     </w:p>
-    <w:p/>
-    <w:p>
-      <w:r>
+    <w:p>
+      <w:r>
+        <w:t xml:space="preserve">The “InputController” class manages all input for the application. </w:t>
+      </w:r>
+      <w:r>
+        <w:t xml:space="preserve">For simplicity reasons it has high </w:t>
+      </w:r>
+      <w:r>
+        <w:t>cohesion with the “GameView” class</w:t>
+      </w:r>
+      <w:r>
+        <w:t xml:space="preserve"> which </w:t>
+      </w:r>
+      <w:r>
+        <w:t>was inevitable</w:t>
+      </w:r>
+      <w:r>
+        <w:t>.</w:t>
+      </w:r>
+      <w:r>
+        <w:t xml:space="preserve"> </w:t>
+      </w:r>
+      <w:r>
+        <w:t xml:space="preserve">The “Pref” class </w:t>
+      </w:r>
+      <w:r>
+        <w:t xml:space="preserve">contains the </w:t>
+      </w:r>
+      <w:r>
+        <w:t xml:space="preserve">strings for the </w:t>
+      </w:r>
+      <w:r>
+        <w:t>shared preferences.</w:t>
+      </w:r>
+    </w:p>
+    <w:p>
+      <w:pPr>
+        <w:rPr>
+          <w:u w:val="single"/>
+        </w:rPr>
+      </w:pPr>
+      <w:r>
+        <w:rPr>
+          <w:u w:val="single"/>
+        </w:rPr>
         <w:t>Game</w:t>
       </w:r>
       <w:r>
+        <w:rPr>
+          <w:u w:val="single"/>
+        </w:rPr>
         <w:t xml:space="preserve"> o</w:t>
       </w:r>
       <w:r>
+        <w:rPr>
+          <w:u w:val="single"/>
+        </w:rPr>
         <w:t>bjects:</w:t>
+      </w:r>
+    </w:p>
+    <w:p>
+      <w:r>
+        <w:t>Each game object inherits from the “GameObject” class.</w:t>
+      </w:r>
+      <w:r>
+        <w:t xml:space="preserve"> </w:t>
+      </w:r>
+      <w:r>
+        <w:t xml:space="preserve">It is obvious, that in a game many objects will have similar behaviour. </w:t>
+      </w:r>
+      <w:r>
+        <w:t>That is why</w:t>
+      </w:r>
+      <w:r>
+        <w:t xml:space="preserve"> </w:t>
+      </w:r>
+      <w:r>
+        <w:t xml:space="preserve">this class was created with </w:t>
+      </w:r>
+      <w:r>
+        <w:t xml:space="preserve">intent for </w:t>
+      </w:r>
+      <w:r>
+        <w:t xml:space="preserve">sprite, collision and </w:t>
+      </w:r>
+      <w:r>
+        <w:t xml:space="preserve">movement </w:t>
+      </w:r>
+      <w:r>
+        <w:t>support.</w:t>
+      </w:r>
+      <w:r>
+        <w:t xml:space="preserve"> The bitmap is prepared upon instantiation and the collision </w:t>
+      </w:r>
+      <w:r>
+        <w:t xml:space="preserve">detection can be </w:t>
+      </w:r>
+      <w:r>
+        <w:t xml:space="preserve">enabled by updating </w:t>
+      </w:r>
+      <w:r>
+        <w:t xml:space="preserve">the rectangle </w:t>
+      </w:r>
+      <w:r>
+        <w:t>object’s position.</w:t>
       </w:r>
     </w:p>
     <w:p/>
     <w:p/>
-    <w:p/>
-    <w:p>
-      <w:pPr>
-        <w:pStyle w:val="ListParagraph"/>
-        <w:numPr>
-          <w:ilvl w:val="1"/>
-          <w:numId w:val="7"/>
-        </w:numPr>
-        <w:spacing w:after="200" w:line="276" w:lineRule="auto"/>
-        <w:jc w:val="both"/>
-      </w:pPr>
-      <w:r>
-        <w:t xml:space="preserve">You are required to describe your implementation.  To do this, short listings of code can be included within this section but the code must be fully described and you must justify why it should be discussed.  The description must detail the features and </w:t>
-      </w:r>
-      <w:r>
-        <w:lastRenderedPageBreak/>
-        <w:t xml:space="preserve">complexity that you encountered when writing the code (for example what problems you encountered and how you solved them).  </w:t>
-      </w:r>
-    </w:p>
-    <w:p/>
-    <w:p/>
     <w:p>
       <w:r>
         <w:br w:type="page"/>
@@ -3192,12 +3705,12 @@
       <w:pPr>
         <w:pStyle w:val="Heading1"/>
       </w:pPr>
-      <w:bookmarkStart w:id="5" w:name="_Toc508234564"/>
+      <w:bookmarkStart w:id="4" w:name="_Toc508234564"/>
       <w:r>
         <w:lastRenderedPageBreak/>
         <w:t>Testing:</w:t>
       </w:r>
-      <w:bookmarkEnd w:id="5"/>
+      <w:bookmarkEnd w:id="4"/>
     </w:p>
     <w:p>
       <w:pPr>
@@ -3216,19 +3729,19 @@
       <w:pPr>
         <w:pStyle w:val="Heading1"/>
       </w:pPr>
-      <w:bookmarkStart w:id="6" w:name="_Toc508234565"/>
+      <w:bookmarkStart w:id="5" w:name="_Toc508234565"/>
       <w:r>
         <w:lastRenderedPageBreak/>
         <w:t>Critique:</w:t>
       </w:r>
-      <w:bookmarkEnd w:id="6"/>
+      <w:bookmarkEnd w:id="5"/>
     </w:p>
     <w:p>
       <w:r>
         <w:br w:type="page"/>
       </w:r>
     </w:p>
-    <w:bookmarkStart w:id="7" w:name="_Toc508234566" w:displacedByCustomXml="next"/>
+    <w:bookmarkStart w:id="6" w:name="_Toc508234566" w:displacedByCustomXml="next"/>
     <w:sdt>
       <w:sdtPr>
         <w:rPr>
@@ -3252,7 +3765,7 @@
           <w:r>
             <w:t>References</w:t>
           </w:r>
-          <w:bookmarkEnd w:id="7"/>
+          <w:bookmarkEnd w:id="6"/>
         </w:p>
         <w:sdt>
           <w:sdtPr>
@@ -3634,7 +4147,7 @@
       <w:pPr>
         <w:pStyle w:val="Heading1"/>
       </w:pPr>
-      <w:bookmarkStart w:id="8" w:name="_Toc508234567"/>
+      <w:bookmarkStart w:id="7" w:name="_Toc508234567"/>
       <w:r>
         <w:lastRenderedPageBreak/>
         <w:t xml:space="preserve">Demo </w:t>
@@ -3645,7 +4158,7 @@
       <w:r>
         <w:t>heet:</w:t>
       </w:r>
-      <w:bookmarkEnd w:id="8"/>
+      <w:bookmarkEnd w:id="7"/>
     </w:p>
     <w:p>
       <w:pPr>
@@ -4410,6 +4923,8 @@
       <w:r>
         <w:t xml:space="preserve">Most of the games created nowadays, make use of available game engines. This application provides everything from scratch and only accesses the android utilities. Furthermore, providing support for Bluetooth game controllers improved the playability and usability of the application. Although the main concept is not new, some game features are creative e.g. the rapid fire of lasers when many ships are close to the player ship.  </w:t>
       </w:r>
+      <w:bookmarkStart w:id="8" w:name="_GoBack"/>
+      <w:bookmarkEnd w:id="8"/>
     </w:p>
     <w:p/>
     <w:sectPr>
@@ -5991,7 +6506,6 @@
   <w:style w:type="character" w:default="1" w:styleId="DefaultParagraphFont">
     <w:name w:val="Default Paragraph Font"/>
     <w:uiPriority w:val="1"/>
-    <w:semiHidden/>
     <w:unhideWhenUsed/>
   </w:style>
   <w:style w:type="table" w:default="1" w:styleId="TableNormal">
@@ -6788,7 +7302,7 @@
 </file>
 
 <file path=customXml/itemProps2.xml><?xml version="1.0" encoding="utf-8"?>
-<ds:datastoreItem xmlns:ds="http://schemas.openxmlformats.org/officeDocument/2006/customXml" ds:itemID="{11F7DFA8-07EF-4A78-98A7-AE4881B55FAC}">
+<ds:datastoreItem xmlns:ds="http://schemas.openxmlformats.org/officeDocument/2006/customXml" ds:itemID="{681E4C9F-C0B2-4492-B88F-5BFDD0F70BB5}">
   <ds:schemaRefs>
     <ds:schemaRef ds:uri="http://schemas.openxmlformats.org/officeDocument/2006/bibliography"/>
   </ds:schemaRefs>

</xml_diff>